<commit_message>
Added screenshots and the rest of the html files for my site.
</commit_message>
<xml_diff>
--- a/tutorial.docx
+++ b/tutorial.docx
@@ -403,10 +403,7 @@
       <w:proofErr w:type="spellStart"/>
       <w:proofErr w:type="gramStart"/>
       <w:r>
-        <w:t>i</w:t>
-      </w:r>
-      <w:r>
-        <w:t>temFilter</w:t>
+        <w:t>itemFilter</w:t>
       </w:r>
       <w:proofErr w:type="spellEnd"/>
       <w:r>
@@ -418,33 +415,30 @@
       </w:r>
       <w:proofErr w:type="spellStart"/>
       <w:r>
+        <w:t>SoldItemsOnly&amp;itemFilter</w:t>
+      </w:r>
+      <w:proofErr w:type="spellEnd"/>
+      <w:r>
+        <w:t>(0).value=true</w:t>
+      </w:r>
+    </w:p>
+    <w:p>
+      <w:r>
+        <w:t>You will notice that I included two item filters.  The first de</w:t>
+      </w:r>
+      <w:r>
+        <w:t xml:space="preserve">fines </w:t>
+      </w:r>
+      <w:r>
+        <w:t xml:space="preserve">the actual filter name while the second determines the value.  </w:t>
+      </w:r>
+      <w:r>
+        <w:t xml:space="preserve">In this case, we only want to see items where </w:t>
+      </w:r>
+      <w:proofErr w:type="spellStart"/>
+      <w:r>
         <w:t>SoldItemsOnly</w:t>
       </w:r>
-      <w:r>
-        <w:t>&amp;itemFilter</w:t>
-      </w:r>
-      <w:proofErr w:type="spellEnd"/>
-      <w:r>
-        <w:t>(0).value=true</w:t>
-      </w:r>
-    </w:p>
-    <w:p>
-      <w:r>
-        <w:t>You will notice that I included two item filters.  The first de</w:t>
-      </w:r>
-      <w:r>
-        <w:t xml:space="preserve">fines </w:t>
-      </w:r>
-      <w:r>
-        <w:t xml:space="preserve">the actual filter name while the second determines the value.  </w:t>
-      </w:r>
-      <w:r>
-        <w:t xml:space="preserve">In this case, we only want to see items where </w:t>
-      </w:r>
-      <w:proofErr w:type="spellStart"/>
-      <w:r>
-        <w:t>SoldItemsOnly</w:t>
-      </w:r>
       <w:proofErr w:type="spellEnd"/>
       <w:r>
         <w:t xml:space="preserve"> = true.  You can include as many item filters in an API call as you want.  Simply increase the number next to </w:t>
@@ -468,16 +462,7 @@
       </w:r>
       <w:proofErr w:type="gramEnd"/>
       <w:r>
-        <w:t>0).name=SoldItemsOnly&amp;itemFilter(0).value=true&amp;i</w:t>
-      </w:r>
-      <w:r>
-        <w:t>temFilter(1).name</w:t>
-      </w:r>
-      <w:r>
-        <w:t>=</w:t>
-      </w:r>
-      <w:r>
-        <w:t>Condition&amp;itemFilter(1).value=New</w:t>
+        <w:t>0).name=SoldItemsOnly&amp;itemFilter(0).value=true&amp;itemFilter(1).name=Condition&amp;itemFilter(1).value=New</w:t>
       </w:r>
     </w:p>
     <w:p>
@@ -494,8 +479,6 @@
           <w:t>http://svcs.ebay.com/services/search/FindingService/v1?OPERATION-NAME=findCompletedItems&amp;SERVICE-NAME=FindingService&amp;SERVICE-VERSION=1.13.0&amp;GLOBAL-ID=EBAY-US&amp;SECURITY-APPNAME=SLcoinafa-2536-4ac4-af19-68edaf5f9f6&amp;RESPONSE-DATA-FORMAT=XML&amp;REST-PAYLOAD&amp;categoryId=11970&amp;itemFilter(0).name=SoldItemsOnly&amp;itemFilter(0).value=true</w:t>
         </w:r>
       </w:hyperlink>
-      <w:bookmarkStart w:id="0" w:name="_GoBack"/>
-      <w:bookmarkEnd w:id="0"/>
     </w:p>
     <w:p>
       <w:r>
@@ -569,6 +552,135 @@
       </w:hyperlink>
     </w:p>
     <w:p/>
+    <w:p>
+      <w:r>
+        <w:t>Handling the XML Output</w:t>
+      </w:r>
+    </w:p>
+    <w:p>
+      <w:r>
+        <w:t xml:space="preserve">Now that we have our API </w:t>
+      </w:r>
+      <w:proofErr w:type="gramStart"/>
+      <w:r>
+        <w:t>call</w:t>
+      </w:r>
+      <w:proofErr w:type="gramEnd"/>
+      <w:r>
+        <w:t xml:space="preserve"> setup how we want it, next we have to deal with the XML output that eBay’s system responds with.</w:t>
+      </w:r>
+      <w:r>
+        <w:t xml:space="preserve">  For this example, we will be using a simple PHP program to show how to break down the mass of data returned in the XML.</w:t>
+      </w:r>
+    </w:p>
+    <w:p>
+      <w:r>
+        <w:t>Here is the simple PHP program:</w:t>
+      </w:r>
+    </w:p>
+    <w:p/>
+    <w:p>
+      <w:r>
+        <w:t>A quick breakdown of what is going on here.</w:t>
+      </w:r>
+    </w:p>
+    <w:p>
+      <w:r>
+        <w:t xml:space="preserve">Line 2 – The </w:t>
+      </w:r>
+      <w:proofErr w:type="spellStart"/>
+      <w:r>
+        <w:t>simplexml_load_file</w:t>
+      </w:r>
+      <w:proofErr w:type="spellEnd"/>
+      <w:r>
+        <w:t xml:space="preserve"> function turns eBay’s XML response into a manageable object we can reference.  All of the data will be stored in the $xml variable.</w:t>
+      </w:r>
+    </w:p>
+    <w:p>
+      <w:r>
+        <w:t xml:space="preserve">Line 4 – We need to check if our call is successful by checking if </w:t>
+      </w:r>
+      <w:proofErr w:type="spellStart"/>
+      <w:r>
+        <w:t>ack</w:t>
+      </w:r>
+      <w:proofErr w:type="spellEnd"/>
+      <w:r>
+        <w:t xml:space="preserve"> equals Success.  Any other response and things are not working as they should be</w:t>
+      </w:r>
+      <w:r>
+        <w:t xml:space="preserve"> and an error message will be printed.</w:t>
+      </w:r>
+    </w:p>
+    <w:p>
+      <w:r>
+        <w:t xml:space="preserve">Lines 6-12 – Here we create a $results variable where we will be storing all of the individual data points.  We then use a </w:t>
+      </w:r>
+      <w:proofErr w:type="spellStart"/>
+      <w:r>
+        <w:t>foreach</w:t>
+      </w:r>
+      <w:proofErr w:type="spellEnd"/>
+      <w:r>
+        <w:t xml:space="preserve"> loop to step through every individual item contained in the Search Results XML response.  At this point, you can access any of the item parameters, but for this example we will just take the title and save it in our results variable.  Once the loop is complete, the program will print out a simple table with the titles for every sold half dollar that has been graded by PCGS or NGC.</w:t>
+      </w:r>
+    </w:p>
+    <w:p/>
+    <w:p/>
+    <w:p>
+      <w:r>
+        <w:lastRenderedPageBreak/>
+        <w:t>Saving the XML data to your database</w:t>
+      </w:r>
+    </w:p>
+    <w:p>
+      <w:r>
+        <w:t>At this point, all of the heavy lifting is done!  You can rest easy, knowing that in a few short minutes you will have a d</w:t>
+      </w:r>
+      <w:bookmarkStart w:id="0" w:name="_GoBack"/>
+      <w:bookmarkEnd w:id="0"/>
+      <w:r>
+        <w:t>atabase full of completed eBay items.  Just a reminder, this is for educational purposes only.  Saving completed item data is a violation of eBay Terms &amp; Conditions.  You have been warned.</w:t>
+      </w:r>
+    </w:p>
+    <w:p>
+      <w:r>
+        <w:t>Full tutorials on creating, editing and managing MySQL databases are available all over the internet so I will spare you those details.  Instead, I just wanted to flesh out a quick tweak on our previous PHP program that will allow you to store the item data instead of print it out on the screen.</w:t>
+      </w:r>
+    </w:p>
+    <w:p/>
+    <w:p>
+      <w:r>
+        <w:t>[SCREENSHOT]</w:t>
+      </w:r>
+    </w:p>
+    <w:p>
+      <w:r>
+        <w:t xml:space="preserve">You can see in this example that we open up a connection to our database and then within the </w:t>
+      </w:r>
+      <w:proofErr w:type="spellStart"/>
+      <w:r>
+        <w:t>foreach</w:t>
+      </w:r>
+      <w:proofErr w:type="spellEnd"/>
+      <w:r>
+        <w:t xml:space="preserve"> loop, we define the item variables we wish to save and then save them into our database.  With each loop a new item is being added to the database until there are no items left.</w:t>
+      </w:r>
+    </w:p>
+    <w:p>
+      <w:r>
+        <w:t xml:space="preserve">And there you have it!  By following these simple instructions, you can use the eBay API to create a quasi-legal database full of market information that you can capitalize on to become a multi-millionaire.  When you do, make sure and donate some of that money to Oregon State since that is where you </w:t>
+      </w:r>
+      <w:proofErr w:type="gramStart"/>
+      <w:r>
+        <w:t>learned</w:t>
+      </w:r>
+      <w:proofErr w:type="gramEnd"/>
+      <w:r>
+        <w:t xml:space="preserve"> this nifty trick!</w:t>
+      </w:r>
+    </w:p>
     <w:p/>
     <w:p/>
     <w:sectPr>
@@ -767,6 +879,7 @@
   <w:style w:type="character" w:default="1" w:styleId="DefaultParagraphFont">
     <w:name w:val="Default Paragraph Font"/>
     <w:uiPriority w:val="1"/>
+    <w:semiHidden/>
     <w:unhideWhenUsed/>
   </w:style>
   <w:style w:type="table" w:default="1" w:styleId="TableNormal">
@@ -1005,6 +1118,7 @@
   <w:style w:type="character" w:default="1" w:styleId="DefaultParagraphFont">
     <w:name w:val="Default Paragraph Font"/>
     <w:uiPriority w:val="1"/>
+    <w:semiHidden/>
     <w:unhideWhenUsed/>
   </w:style>
   <w:style w:type="table" w:default="1" w:styleId="TableNormal">

</xml_diff>